<commit_message>
Added CHANGELOG and final support changes
</commit_message>
<xml_diff>
--- a/CHANGELOG.docx
+++ b/CHANGELOG.docx
@@ -25,30 +25,22 @@
         <w:pStyle w:val="ListParagraph"/>
         <w:numPr>
           <w:ilvl w:val="0"/>
-          <w:numId w:val="5"/>
-        </w:numPr>
-        <w:spacing w:line="360" w:lineRule="auto"/>
-        <w:rPr>
-          <w:rFonts w:ascii="Times New Roman" w:hAnsi="Times New Roman" w:cs="Times New Roman"/>
-          <w:sz w:val="24"/>
-          <w:szCs w:val="24"/>
-        </w:rPr>
-      </w:pPr>
-      <w:r>
-        <w:rPr>
-          <w:rFonts w:ascii="Times New Roman" w:hAnsi="Times New Roman" w:cs="Times New Roman"/>
-          <w:sz w:val="24"/>
-          <w:szCs w:val="24"/>
-        </w:rPr>
-        <w:t xml:space="preserve">Moved layout components from </w:t>
-      </w:r>
-      <w:r>
-        <w:rPr>
-          <w:rFonts w:ascii="Times New Roman" w:hAnsi="Times New Roman" w:cs="Times New Roman"/>
-          <w:sz w:val="24"/>
-          <w:szCs w:val="24"/>
-        </w:rPr>
-        <w:t>store folder to new layout folder</w:t>
+          <w:numId w:val="6"/>
+        </w:numPr>
+        <w:spacing w:line="360" w:lineRule="auto"/>
+        <w:rPr>
+          <w:rFonts w:ascii="Times New Roman" w:hAnsi="Times New Roman" w:cs="Times New Roman"/>
+          <w:sz w:val="24"/>
+          <w:szCs w:val="24"/>
+        </w:rPr>
+      </w:pPr>
+      <w:r>
+        <w:rPr>
+          <w:rFonts w:ascii="Times New Roman" w:hAnsi="Times New Roman" w:cs="Times New Roman"/>
+          <w:sz w:val="24"/>
+          <w:szCs w:val="24"/>
+        </w:rPr>
+        <w:t>Implemented shop page components</w:t>
       </w:r>
     </w:p>
     <w:p>
@@ -56,30 +48,30 @@
         <w:pStyle w:val="ListParagraph"/>
         <w:numPr>
           <w:ilvl w:val="1"/>
-          <w:numId w:val="5"/>
-        </w:numPr>
-        <w:spacing w:line="360" w:lineRule="auto"/>
-        <w:rPr>
-          <w:rFonts w:ascii="Times New Roman" w:hAnsi="Times New Roman" w:cs="Times New Roman"/>
-          <w:sz w:val="24"/>
-          <w:szCs w:val="24"/>
-        </w:rPr>
-      </w:pPr>
-      <w:r>
-        <w:rPr>
-          <w:rFonts w:ascii="Times New Roman" w:hAnsi="Times New Roman" w:cs="Times New Roman"/>
-          <w:sz w:val="24"/>
-          <w:szCs w:val="24"/>
-        </w:rPr>
-        <w:t>Added home layout component</w:t>
-      </w:r>
-      <w:r>
-        <w:rPr>
-          <w:rFonts w:ascii="Times New Roman" w:hAnsi="Times New Roman" w:cs="Times New Roman"/>
-          <w:sz w:val="24"/>
-          <w:szCs w:val="24"/>
-        </w:rPr>
-        <w:t xml:space="preserve"> files</w:t>
+          <w:numId w:val="6"/>
+        </w:numPr>
+        <w:spacing w:line="360" w:lineRule="auto"/>
+        <w:rPr>
+          <w:rFonts w:ascii="Times New Roman" w:hAnsi="Times New Roman" w:cs="Times New Roman"/>
+          <w:sz w:val="24"/>
+          <w:szCs w:val="24"/>
+        </w:rPr>
+      </w:pPr>
+      <w:r>
+        <w:rPr>
+          <w:rFonts w:ascii="Times New Roman" w:hAnsi="Times New Roman" w:cs="Times New Roman"/>
+          <w:sz w:val="24"/>
+          <w:szCs w:val="24"/>
+        </w:rPr>
+        <w:t>Added top navbar</w:t>
+      </w:r>
+      <w:r>
+        <w:rPr>
+          <w:rFonts w:ascii="Times New Roman" w:hAnsi="Times New Roman" w:cs="Times New Roman"/>
+          <w:sz w:val="24"/>
+          <w:szCs w:val="24"/>
+        </w:rPr>
+        <w:tab/>
       </w:r>
     </w:p>
     <w:p>
@@ -87,38 +79,45 @@
         <w:pStyle w:val="ListParagraph"/>
         <w:numPr>
           <w:ilvl w:val="2"/>
-          <w:numId w:val="5"/>
-        </w:numPr>
-        <w:spacing w:line="360" w:lineRule="auto"/>
-        <w:rPr>
-          <w:rFonts w:ascii="Times New Roman" w:hAnsi="Times New Roman" w:cs="Times New Roman"/>
-          <w:sz w:val="24"/>
-          <w:szCs w:val="24"/>
-        </w:rPr>
-      </w:pPr>
-      <w:r>
-        <w:rPr>
-          <w:rFonts w:ascii="Times New Roman" w:hAnsi="Times New Roman" w:cs="Times New Roman"/>
-          <w:sz w:val="24"/>
-          <w:szCs w:val="24"/>
-        </w:rPr>
-        <w:t>Made “</w:t>
-      </w:r>
-      <w:r>
-        <w:rPr>
-          <w:rFonts w:ascii="Times New Roman" w:hAnsi="Times New Roman" w:cs="Times New Roman"/>
-          <w:sz w:val="24"/>
-          <w:szCs w:val="24"/>
-        </w:rPr>
-        <w:t>home</w:t>
-      </w:r>
-      <w:r>
-        <w:rPr>
-          <w:rFonts w:ascii="Times New Roman" w:hAnsi="Times New Roman" w:cs="Times New Roman"/>
-          <w:sz w:val="24"/>
-          <w:szCs w:val="24"/>
-        </w:rPr>
-        <w:t>-layout.component.ts”</w:t>
+          <w:numId w:val="6"/>
+        </w:numPr>
+        <w:spacing w:line="360" w:lineRule="auto"/>
+        <w:rPr>
+          <w:rFonts w:ascii="Times New Roman" w:hAnsi="Times New Roman" w:cs="Times New Roman"/>
+          <w:sz w:val="24"/>
+          <w:szCs w:val="24"/>
+        </w:rPr>
+      </w:pPr>
+      <w:r>
+        <w:rPr>
+          <w:rFonts w:ascii="Times New Roman" w:hAnsi="Times New Roman" w:cs="Times New Roman"/>
+          <w:sz w:val="24"/>
+          <w:szCs w:val="24"/>
+        </w:rPr>
+        <w:t>Made fixed to top while scrolling</w:t>
+      </w:r>
+    </w:p>
+    <w:p>
+      <w:pPr>
+        <w:pStyle w:val="ListParagraph"/>
+        <w:numPr>
+          <w:ilvl w:val="1"/>
+          <w:numId w:val="6"/>
+        </w:numPr>
+        <w:spacing w:line="360" w:lineRule="auto"/>
+        <w:rPr>
+          <w:rFonts w:ascii="Times New Roman" w:hAnsi="Times New Roman" w:cs="Times New Roman"/>
+          <w:sz w:val="24"/>
+          <w:szCs w:val="24"/>
+        </w:rPr>
+      </w:pPr>
+      <w:r>
+        <w:rPr>
+          <w:rFonts w:ascii="Times New Roman" w:hAnsi="Times New Roman" w:cs="Times New Roman"/>
+          <w:sz w:val="24"/>
+          <w:szCs w:val="24"/>
+        </w:rPr>
+        <w:t>Added second navbar</w:t>
       </w:r>
     </w:p>
     <w:p>
@@ -126,38 +125,61 @@
         <w:pStyle w:val="ListParagraph"/>
         <w:numPr>
           <w:ilvl w:val="2"/>
-          <w:numId w:val="5"/>
-        </w:numPr>
-        <w:spacing w:line="360" w:lineRule="auto"/>
-        <w:rPr>
-          <w:rFonts w:ascii="Times New Roman" w:hAnsi="Times New Roman" w:cs="Times New Roman"/>
-          <w:sz w:val="24"/>
-          <w:szCs w:val="24"/>
-        </w:rPr>
-      </w:pPr>
-      <w:r>
-        <w:rPr>
-          <w:rFonts w:ascii="Times New Roman" w:hAnsi="Times New Roman" w:cs="Times New Roman"/>
-          <w:sz w:val="24"/>
-          <w:szCs w:val="24"/>
-        </w:rPr>
-        <w:t>Made “</w:t>
-      </w:r>
-      <w:r>
-        <w:rPr>
-          <w:rFonts w:ascii="Times New Roman" w:hAnsi="Times New Roman" w:cs="Times New Roman"/>
-          <w:sz w:val="24"/>
-          <w:szCs w:val="24"/>
-        </w:rPr>
-        <w:t>home</w:t>
-      </w:r>
-      <w:r>
-        <w:rPr>
-          <w:rFonts w:ascii="Times New Roman" w:hAnsi="Times New Roman" w:cs="Times New Roman"/>
-          <w:sz w:val="24"/>
-          <w:szCs w:val="24"/>
-        </w:rPr>
-        <w:t>-layout.component.html”</w:t>
+          <w:numId w:val="6"/>
+        </w:numPr>
+        <w:spacing w:line="360" w:lineRule="auto"/>
+        <w:rPr>
+          <w:rFonts w:ascii="Times New Roman" w:hAnsi="Times New Roman" w:cs="Times New Roman"/>
+          <w:sz w:val="24"/>
+          <w:szCs w:val="24"/>
+        </w:rPr>
+      </w:pPr>
+      <w:r>
+        <w:rPr>
+          <w:rFonts w:ascii="Times New Roman" w:hAnsi="Times New Roman" w:cs="Times New Roman"/>
+          <w:sz w:val="24"/>
+          <w:szCs w:val="24"/>
+        </w:rPr>
+        <w:t xml:space="preserve">Made fixed </w:t>
+      </w:r>
+      <w:r>
+        <w:rPr>
+          <w:rFonts w:ascii="Times New Roman" w:hAnsi="Times New Roman" w:cs="Times New Roman"/>
+          <w:sz w:val="24"/>
+          <w:szCs w:val="24"/>
+        </w:rPr>
+        <w:t xml:space="preserve">to top </w:t>
+      </w:r>
+      <w:r>
+        <w:rPr>
+          <w:rFonts w:ascii="Times New Roman" w:hAnsi="Times New Roman" w:cs="Times New Roman"/>
+          <w:sz w:val="24"/>
+          <w:szCs w:val="24"/>
+        </w:rPr>
+        <w:t>while scrolling</w:t>
+      </w:r>
+    </w:p>
+    <w:p>
+      <w:pPr>
+        <w:pStyle w:val="ListParagraph"/>
+        <w:numPr>
+          <w:ilvl w:val="1"/>
+          <w:numId w:val="6"/>
+        </w:numPr>
+        <w:spacing w:line="360" w:lineRule="auto"/>
+        <w:rPr>
+          <w:rFonts w:ascii="Times New Roman" w:hAnsi="Times New Roman" w:cs="Times New Roman"/>
+          <w:sz w:val="24"/>
+          <w:szCs w:val="24"/>
+        </w:rPr>
+      </w:pPr>
+      <w:r>
+        <w:rPr>
+          <w:rFonts w:ascii="Times New Roman" w:hAnsi="Times New Roman" w:cs="Times New Roman"/>
+          <w:sz w:val="24"/>
+          <w:szCs w:val="24"/>
+        </w:rPr>
+        <w:t xml:space="preserve">Added shop carousel </w:t>
       </w:r>
     </w:p>
     <w:p>
@@ -165,38 +187,22 @@
         <w:pStyle w:val="ListParagraph"/>
         <w:numPr>
           <w:ilvl w:val="2"/>
-          <w:numId w:val="5"/>
-        </w:numPr>
-        <w:spacing w:line="360" w:lineRule="auto"/>
-        <w:rPr>
-          <w:rFonts w:ascii="Times New Roman" w:hAnsi="Times New Roman" w:cs="Times New Roman"/>
-          <w:sz w:val="24"/>
-          <w:szCs w:val="24"/>
-        </w:rPr>
-      </w:pPr>
-      <w:r>
-        <w:rPr>
-          <w:rFonts w:ascii="Times New Roman" w:hAnsi="Times New Roman" w:cs="Times New Roman"/>
-          <w:sz w:val="24"/>
-          <w:szCs w:val="24"/>
-        </w:rPr>
-        <w:t>Made “</w:t>
-      </w:r>
-      <w:r>
-        <w:rPr>
-          <w:rFonts w:ascii="Times New Roman" w:hAnsi="Times New Roman" w:cs="Times New Roman"/>
-          <w:sz w:val="24"/>
-          <w:szCs w:val="24"/>
-        </w:rPr>
-        <w:t>home</w:t>
-      </w:r>
-      <w:r>
-        <w:rPr>
-          <w:rFonts w:ascii="Times New Roman" w:hAnsi="Times New Roman" w:cs="Times New Roman"/>
-          <w:sz w:val="24"/>
-          <w:szCs w:val="24"/>
-        </w:rPr>
-        <w:t>-layout.component.css”</w:t>
+          <w:numId w:val="6"/>
+        </w:numPr>
+        <w:spacing w:line="360" w:lineRule="auto"/>
+        <w:rPr>
+          <w:rFonts w:ascii="Times New Roman" w:hAnsi="Times New Roman" w:cs="Times New Roman"/>
+          <w:sz w:val="24"/>
+          <w:szCs w:val="24"/>
+        </w:rPr>
+      </w:pPr>
+      <w:r>
+        <w:rPr>
+          <w:rFonts w:ascii="Times New Roman" w:hAnsi="Times New Roman" w:cs="Times New Roman"/>
+          <w:sz w:val="24"/>
+          <w:szCs w:val="24"/>
+        </w:rPr>
+        <w:t>Implemented indicators</w:t>
       </w:r>
     </w:p>
     <w:p>
@@ -204,30 +210,22 @@
         <w:pStyle w:val="ListParagraph"/>
         <w:numPr>
           <w:ilvl w:val="2"/>
-          <w:numId w:val="5"/>
-        </w:numPr>
-        <w:spacing w:line="360" w:lineRule="auto"/>
-        <w:rPr>
-          <w:rFonts w:ascii="Times New Roman" w:hAnsi="Times New Roman" w:cs="Times New Roman"/>
-          <w:sz w:val="24"/>
-          <w:szCs w:val="24"/>
-        </w:rPr>
-      </w:pPr>
-      <w:r>
-        <w:rPr>
-          <w:rFonts w:ascii="Times New Roman" w:hAnsi="Times New Roman" w:cs="Times New Roman"/>
-          <w:sz w:val="24"/>
-          <w:szCs w:val="24"/>
-        </w:rPr>
-        <w:t>Made NVIDIA LOGO on navbar route to main page</w:t>
-      </w:r>
-      <w:r>
-        <w:rPr>
-          <w:rFonts w:ascii="Times New Roman" w:hAnsi="Times New Roman" w:cs="Times New Roman"/>
-          <w:sz w:val="24"/>
-          <w:szCs w:val="24"/>
-        </w:rPr>
-        <w:t xml:space="preserve"> using link routing</w:t>
+          <w:numId w:val="6"/>
+        </w:numPr>
+        <w:spacing w:line="360" w:lineRule="auto"/>
+        <w:rPr>
+          <w:rFonts w:ascii="Times New Roman" w:hAnsi="Times New Roman" w:cs="Times New Roman"/>
+          <w:sz w:val="24"/>
+          <w:szCs w:val="24"/>
+        </w:rPr>
+      </w:pPr>
+      <w:r>
+        <w:rPr>
+          <w:rFonts w:ascii="Times New Roman" w:hAnsi="Times New Roman" w:cs="Times New Roman"/>
+          <w:sz w:val="24"/>
+          <w:szCs w:val="24"/>
+        </w:rPr>
+        <w:t>Implemented all photos</w:t>
       </w:r>
     </w:p>
     <w:p>
@@ -235,30 +233,22 @@
         <w:pStyle w:val="ListParagraph"/>
         <w:numPr>
           <w:ilvl w:val="2"/>
-          <w:numId w:val="5"/>
-        </w:numPr>
-        <w:spacing w:line="360" w:lineRule="auto"/>
-        <w:rPr>
-          <w:rFonts w:ascii="Times New Roman" w:hAnsi="Times New Roman" w:cs="Times New Roman"/>
-          <w:sz w:val="24"/>
-          <w:szCs w:val="24"/>
-        </w:rPr>
-      </w:pPr>
-      <w:r>
-        <w:rPr>
-          <w:rFonts w:ascii="Times New Roman" w:hAnsi="Times New Roman" w:cs="Times New Roman"/>
-          <w:sz w:val="24"/>
-          <w:szCs w:val="24"/>
-        </w:rPr>
-        <w:t xml:space="preserve">Moved </w:t>
-      </w:r>
-      <w:r>
-        <w:rPr>
-          <w:rFonts w:ascii="Times New Roman" w:hAnsi="Times New Roman" w:cs="Times New Roman"/>
-          <w:sz w:val="24"/>
-          <w:szCs w:val="24"/>
-        </w:rPr>
-        <w:t>instances of carousel and card component from app component into this component</w:t>
+          <w:numId w:val="6"/>
+        </w:numPr>
+        <w:spacing w:line="360" w:lineRule="auto"/>
+        <w:rPr>
+          <w:rFonts w:ascii="Times New Roman" w:hAnsi="Times New Roman" w:cs="Times New Roman"/>
+          <w:sz w:val="24"/>
+          <w:szCs w:val="24"/>
+        </w:rPr>
+      </w:pPr>
+      <w:r>
+        <w:rPr>
+          <w:rFonts w:ascii="Times New Roman" w:hAnsi="Times New Roman" w:cs="Times New Roman"/>
+          <w:sz w:val="24"/>
+          <w:szCs w:val="24"/>
+        </w:rPr>
+        <w:t>Implemented buttons</w:t>
       </w:r>
     </w:p>
     <w:p>
@@ -266,30 +256,22 @@
         <w:pStyle w:val="ListParagraph"/>
         <w:numPr>
           <w:ilvl w:val="1"/>
-          <w:numId w:val="5"/>
-        </w:numPr>
-        <w:spacing w:line="360" w:lineRule="auto"/>
-        <w:rPr>
-          <w:rFonts w:ascii="Times New Roman" w:hAnsi="Times New Roman" w:cs="Times New Roman"/>
-          <w:sz w:val="24"/>
-          <w:szCs w:val="24"/>
-        </w:rPr>
-      </w:pPr>
-      <w:r>
-        <w:rPr>
-          <w:rFonts w:ascii="Times New Roman" w:hAnsi="Times New Roman" w:cs="Times New Roman"/>
-          <w:sz w:val="24"/>
-          <w:szCs w:val="24"/>
-        </w:rPr>
-        <w:t>Added shop layout component</w:t>
-      </w:r>
-      <w:r>
-        <w:rPr>
-          <w:rFonts w:ascii="Times New Roman" w:hAnsi="Times New Roman" w:cs="Times New Roman"/>
-          <w:sz w:val="24"/>
-          <w:szCs w:val="24"/>
-        </w:rPr>
-        <w:t xml:space="preserve"> files</w:t>
+          <w:numId w:val="6"/>
+        </w:numPr>
+        <w:spacing w:line="360" w:lineRule="auto"/>
+        <w:rPr>
+          <w:rFonts w:ascii="Times New Roman" w:hAnsi="Times New Roman" w:cs="Times New Roman"/>
+          <w:sz w:val="24"/>
+          <w:szCs w:val="24"/>
+        </w:rPr>
+      </w:pPr>
+      <w:r>
+        <w:rPr>
+          <w:rFonts w:ascii="Times New Roman" w:hAnsi="Times New Roman" w:cs="Times New Roman"/>
+          <w:sz w:val="24"/>
+          <w:szCs w:val="24"/>
+        </w:rPr>
+        <w:t xml:space="preserve">Added all shop cards programmatically </w:t>
       </w:r>
     </w:p>
     <w:p>
@@ -297,38 +279,22 @@
         <w:pStyle w:val="ListParagraph"/>
         <w:numPr>
           <w:ilvl w:val="2"/>
-          <w:numId w:val="5"/>
-        </w:numPr>
-        <w:spacing w:line="360" w:lineRule="auto"/>
-        <w:rPr>
-          <w:rFonts w:ascii="Times New Roman" w:hAnsi="Times New Roman" w:cs="Times New Roman"/>
-          <w:sz w:val="24"/>
-          <w:szCs w:val="24"/>
-        </w:rPr>
-      </w:pPr>
-      <w:r>
-        <w:rPr>
-          <w:rFonts w:ascii="Times New Roman" w:hAnsi="Times New Roman" w:cs="Times New Roman"/>
-          <w:sz w:val="24"/>
-          <w:szCs w:val="24"/>
-        </w:rPr>
-        <w:t>Made “</w:t>
-      </w:r>
-      <w:r>
-        <w:rPr>
-          <w:rFonts w:ascii="Times New Roman" w:hAnsi="Times New Roman" w:cs="Times New Roman"/>
-          <w:sz w:val="24"/>
-          <w:szCs w:val="24"/>
-        </w:rPr>
-        <w:t>shop</w:t>
-      </w:r>
-      <w:r>
-        <w:rPr>
-          <w:rFonts w:ascii="Times New Roman" w:hAnsi="Times New Roman" w:cs="Times New Roman"/>
-          <w:sz w:val="24"/>
-          <w:szCs w:val="24"/>
-        </w:rPr>
-        <w:t>-layout.component.ts”</w:t>
+          <w:numId w:val="6"/>
+        </w:numPr>
+        <w:spacing w:line="360" w:lineRule="auto"/>
+        <w:rPr>
+          <w:rFonts w:ascii="Times New Roman" w:hAnsi="Times New Roman" w:cs="Times New Roman"/>
+          <w:sz w:val="24"/>
+          <w:szCs w:val="24"/>
+        </w:rPr>
+      </w:pPr>
+      <w:r>
+        <w:rPr>
+          <w:rFonts w:ascii="Times New Roman" w:hAnsi="Times New Roman" w:cs="Times New Roman"/>
+          <w:sz w:val="24"/>
+          <w:szCs w:val="24"/>
+        </w:rPr>
+        <w:t>Implemented all photos on cards</w:t>
       </w:r>
     </w:p>
     <w:p>
@@ -336,38 +302,45 @@
         <w:pStyle w:val="ListParagraph"/>
         <w:numPr>
           <w:ilvl w:val="2"/>
-          <w:numId w:val="5"/>
-        </w:numPr>
-        <w:spacing w:line="360" w:lineRule="auto"/>
-        <w:rPr>
-          <w:rFonts w:ascii="Times New Roman" w:hAnsi="Times New Roman" w:cs="Times New Roman"/>
-          <w:sz w:val="24"/>
-          <w:szCs w:val="24"/>
-        </w:rPr>
-      </w:pPr>
-      <w:r>
-        <w:rPr>
-          <w:rFonts w:ascii="Times New Roman" w:hAnsi="Times New Roman" w:cs="Times New Roman"/>
-          <w:sz w:val="24"/>
-          <w:szCs w:val="24"/>
-        </w:rPr>
-        <w:t>Made “</w:t>
-      </w:r>
-      <w:r>
-        <w:rPr>
-          <w:rFonts w:ascii="Times New Roman" w:hAnsi="Times New Roman" w:cs="Times New Roman"/>
-          <w:sz w:val="24"/>
-          <w:szCs w:val="24"/>
-        </w:rPr>
-        <w:t>shop</w:t>
-      </w:r>
-      <w:r>
-        <w:rPr>
-          <w:rFonts w:ascii="Times New Roman" w:hAnsi="Times New Roman" w:cs="Times New Roman"/>
-          <w:sz w:val="24"/>
-          <w:szCs w:val="24"/>
-        </w:rPr>
-        <w:t>-layout.component.html”</w:t>
+          <w:numId w:val="6"/>
+        </w:numPr>
+        <w:spacing w:line="360" w:lineRule="auto"/>
+        <w:rPr>
+          <w:rFonts w:ascii="Times New Roman" w:hAnsi="Times New Roman" w:cs="Times New Roman"/>
+          <w:sz w:val="24"/>
+          <w:szCs w:val="24"/>
+        </w:rPr>
+      </w:pPr>
+      <w:r>
+        <w:rPr>
+          <w:rFonts w:ascii="Times New Roman" w:hAnsi="Times New Roman" w:cs="Times New Roman"/>
+          <w:sz w:val="24"/>
+          <w:szCs w:val="24"/>
+        </w:rPr>
+        <w:t>Made each individual card buttons</w:t>
+      </w:r>
+    </w:p>
+    <w:p>
+      <w:pPr>
+        <w:pStyle w:val="ListParagraph"/>
+        <w:numPr>
+          <w:ilvl w:val="1"/>
+          <w:numId w:val="6"/>
+        </w:numPr>
+        <w:spacing w:line="360" w:lineRule="auto"/>
+        <w:rPr>
+          <w:rFonts w:ascii="Times New Roman" w:hAnsi="Times New Roman" w:cs="Times New Roman"/>
+          <w:sz w:val="24"/>
+          <w:szCs w:val="24"/>
+        </w:rPr>
+      </w:pPr>
+      <w:r>
+        <w:rPr>
+          <w:rFonts w:ascii="Times New Roman" w:hAnsi="Times New Roman" w:cs="Times New Roman"/>
+          <w:sz w:val="24"/>
+          <w:szCs w:val="24"/>
+        </w:rPr>
+        <w:t>Added bottom picture</w:t>
       </w:r>
     </w:p>
     <w:p>
@@ -375,38 +348,22 @@
         <w:pStyle w:val="ListParagraph"/>
         <w:numPr>
           <w:ilvl w:val="2"/>
-          <w:numId w:val="5"/>
-        </w:numPr>
-        <w:spacing w:line="360" w:lineRule="auto"/>
-        <w:rPr>
-          <w:rFonts w:ascii="Times New Roman" w:hAnsi="Times New Roman" w:cs="Times New Roman"/>
-          <w:sz w:val="24"/>
-          <w:szCs w:val="24"/>
-        </w:rPr>
-      </w:pPr>
-      <w:r>
-        <w:rPr>
-          <w:rFonts w:ascii="Times New Roman" w:hAnsi="Times New Roman" w:cs="Times New Roman"/>
-          <w:sz w:val="24"/>
-          <w:szCs w:val="24"/>
-        </w:rPr>
-        <w:t>Made “</w:t>
-      </w:r>
-      <w:r>
-        <w:rPr>
-          <w:rFonts w:ascii="Times New Roman" w:hAnsi="Times New Roman" w:cs="Times New Roman"/>
-          <w:sz w:val="24"/>
-          <w:szCs w:val="24"/>
-        </w:rPr>
-        <w:t>shop</w:t>
-      </w:r>
-      <w:r>
-        <w:rPr>
-          <w:rFonts w:ascii="Times New Roman" w:hAnsi="Times New Roman" w:cs="Times New Roman"/>
-          <w:sz w:val="24"/>
-          <w:szCs w:val="24"/>
-        </w:rPr>
-        <w:t>-layout.component.css”</w:t>
+          <w:numId w:val="6"/>
+        </w:numPr>
+        <w:spacing w:line="360" w:lineRule="auto"/>
+        <w:rPr>
+          <w:rFonts w:ascii="Times New Roman" w:hAnsi="Times New Roman" w:cs="Times New Roman"/>
+          <w:sz w:val="24"/>
+          <w:szCs w:val="24"/>
+        </w:rPr>
+      </w:pPr>
+      <w:r>
+        <w:rPr>
+          <w:rFonts w:ascii="Times New Roman" w:hAnsi="Times New Roman" w:cs="Times New Roman"/>
+          <w:sz w:val="24"/>
+          <w:szCs w:val="24"/>
+        </w:rPr>
+        <w:t>Implemented text and button on picture</w:t>
       </w:r>
     </w:p>
     <w:p>
@@ -414,30 +371,45 @@
         <w:pStyle w:val="ListParagraph"/>
         <w:numPr>
           <w:ilvl w:val="2"/>
-          <w:numId w:val="5"/>
-        </w:numPr>
-        <w:spacing w:line="360" w:lineRule="auto"/>
-        <w:rPr>
-          <w:rFonts w:ascii="Times New Roman" w:hAnsi="Times New Roman" w:cs="Times New Roman"/>
-          <w:sz w:val="24"/>
-          <w:szCs w:val="24"/>
-        </w:rPr>
-      </w:pPr>
-      <w:r>
-        <w:rPr>
-          <w:rFonts w:ascii="Times New Roman" w:hAnsi="Times New Roman" w:cs="Times New Roman"/>
-          <w:sz w:val="24"/>
-          <w:szCs w:val="24"/>
-        </w:rPr>
-        <w:t>Made SHOP button on navbar route to SHOP page</w:t>
-      </w:r>
-      <w:r>
-        <w:rPr>
-          <w:rFonts w:ascii="Times New Roman" w:hAnsi="Times New Roman" w:cs="Times New Roman"/>
-          <w:sz w:val="24"/>
-          <w:szCs w:val="24"/>
-        </w:rPr>
-        <w:t xml:space="preserve"> using link routing</w:t>
+          <w:numId w:val="6"/>
+        </w:numPr>
+        <w:spacing w:line="360" w:lineRule="auto"/>
+        <w:rPr>
+          <w:rFonts w:ascii="Times New Roman" w:hAnsi="Times New Roman" w:cs="Times New Roman"/>
+          <w:sz w:val="24"/>
+          <w:szCs w:val="24"/>
+        </w:rPr>
+      </w:pPr>
+      <w:r>
+        <w:rPr>
+          <w:rFonts w:ascii="Times New Roman" w:hAnsi="Times New Roman" w:cs="Times New Roman"/>
+          <w:sz w:val="24"/>
+          <w:szCs w:val="24"/>
+        </w:rPr>
+        <w:t>Still not 100% correct</w:t>
+      </w:r>
+    </w:p>
+    <w:p>
+      <w:pPr>
+        <w:pStyle w:val="ListParagraph"/>
+        <w:numPr>
+          <w:ilvl w:val="0"/>
+          <w:numId w:val="6"/>
+        </w:numPr>
+        <w:spacing w:line="360" w:lineRule="auto"/>
+        <w:rPr>
+          <w:rFonts w:ascii="Times New Roman" w:hAnsi="Times New Roman" w:cs="Times New Roman"/>
+          <w:sz w:val="24"/>
+          <w:szCs w:val="24"/>
+        </w:rPr>
+      </w:pPr>
+      <w:r>
+        <w:rPr>
+          <w:rFonts w:ascii="Times New Roman" w:hAnsi="Times New Roman" w:cs="Times New Roman"/>
+          <w:sz w:val="24"/>
+          <w:szCs w:val="24"/>
+        </w:rPr>
+        <w:t>Implemented support page components</w:t>
       </w:r>
     </w:p>
     <w:p>
@@ -445,30 +417,22 @@
         <w:pStyle w:val="ListParagraph"/>
         <w:numPr>
           <w:ilvl w:val="1"/>
-          <w:numId w:val="5"/>
-        </w:numPr>
-        <w:spacing w:line="360" w:lineRule="auto"/>
-        <w:rPr>
-          <w:rFonts w:ascii="Times New Roman" w:hAnsi="Times New Roman" w:cs="Times New Roman"/>
-          <w:sz w:val="24"/>
-          <w:szCs w:val="24"/>
-        </w:rPr>
-      </w:pPr>
-      <w:r>
-        <w:rPr>
-          <w:rFonts w:ascii="Times New Roman" w:hAnsi="Times New Roman" w:cs="Times New Roman"/>
-          <w:sz w:val="24"/>
-          <w:szCs w:val="24"/>
-        </w:rPr>
-        <w:t>Added drivers layout component</w:t>
-      </w:r>
-      <w:r>
-        <w:rPr>
-          <w:rFonts w:ascii="Times New Roman" w:hAnsi="Times New Roman" w:cs="Times New Roman"/>
-          <w:sz w:val="24"/>
-          <w:szCs w:val="24"/>
-        </w:rPr>
-        <w:t xml:space="preserve"> files</w:t>
+          <w:numId w:val="6"/>
+        </w:numPr>
+        <w:spacing w:line="360" w:lineRule="auto"/>
+        <w:rPr>
+          <w:rFonts w:ascii="Times New Roman" w:hAnsi="Times New Roman" w:cs="Times New Roman"/>
+          <w:sz w:val="24"/>
+          <w:szCs w:val="24"/>
+        </w:rPr>
+      </w:pPr>
+      <w:r>
+        <w:rPr>
+          <w:rFonts w:ascii="Times New Roman" w:hAnsi="Times New Roman" w:cs="Times New Roman"/>
+          <w:sz w:val="24"/>
+          <w:szCs w:val="24"/>
+        </w:rPr>
+        <w:t>Added top navbar</w:t>
       </w:r>
     </w:p>
     <w:p>
@@ -476,38 +440,68 @@
         <w:pStyle w:val="ListParagraph"/>
         <w:numPr>
           <w:ilvl w:val="2"/>
-          <w:numId w:val="5"/>
-        </w:numPr>
-        <w:spacing w:line="360" w:lineRule="auto"/>
-        <w:rPr>
-          <w:rFonts w:ascii="Times New Roman" w:hAnsi="Times New Roman" w:cs="Times New Roman"/>
-          <w:sz w:val="24"/>
-          <w:szCs w:val="24"/>
-        </w:rPr>
-      </w:pPr>
-      <w:r>
-        <w:rPr>
-          <w:rFonts w:ascii="Times New Roman" w:hAnsi="Times New Roman" w:cs="Times New Roman"/>
-          <w:sz w:val="24"/>
-          <w:szCs w:val="24"/>
-        </w:rPr>
-        <w:t>Made “</w:t>
-      </w:r>
-      <w:r>
-        <w:rPr>
-          <w:rFonts w:ascii="Times New Roman" w:hAnsi="Times New Roman" w:cs="Times New Roman"/>
-          <w:sz w:val="24"/>
-          <w:szCs w:val="24"/>
-        </w:rPr>
-        <w:t>drivers</w:t>
-      </w:r>
-      <w:r>
-        <w:rPr>
-          <w:rFonts w:ascii="Times New Roman" w:hAnsi="Times New Roman" w:cs="Times New Roman"/>
-          <w:sz w:val="24"/>
-          <w:szCs w:val="24"/>
-        </w:rPr>
-        <w:t>-layout.component.ts”</w:t>
+          <w:numId w:val="6"/>
+        </w:numPr>
+        <w:spacing w:line="360" w:lineRule="auto"/>
+        <w:rPr>
+          <w:rFonts w:ascii="Times New Roman" w:hAnsi="Times New Roman" w:cs="Times New Roman"/>
+          <w:sz w:val="24"/>
+          <w:szCs w:val="24"/>
+        </w:rPr>
+      </w:pPr>
+      <w:r>
+        <w:rPr>
+          <w:rFonts w:ascii="Times New Roman" w:hAnsi="Times New Roman" w:cs="Times New Roman"/>
+          <w:sz w:val="24"/>
+          <w:szCs w:val="24"/>
+        </w:rPr>
+        <w:t>Made fixed to top while scrolling</w:t>
+      </w:r>
+    </w:p>
+    <w:p>
+      <w:pPr>
+        <w:pStyle w:val="ListParagraph"/>
+        <w:numPr>
+          <w:ilvl w:val="1"/>
+          <w:numId w:val="6"/>
+        </w:numPr>
+        <w:spacing w:line="360" w:lineRule="auto"/>
+        <w:rPr>
+          <w:rFonts w:ascii="Times New Roman" w:hAnsi="Times New Roman" w:cs="Times New Roman"/>
+          <w:sz w:val="24"/>
+          <w:szCs w:val="24"/>
+        </w:rPr>
+      </w:pPr>
+      <w:r>
+        <w:rPr>
+          <w:rFonts w:ascii="Times New Roman" w:hAnsi="Times New Roman" w:cs="Times New Roman"/>
+          <w:sz w:val="24"/>
+          <w:szCs w:val="24"/>
+        </w:rPr>
+        <w:t>Implemented support page displaying message</w:t>
+      </w:r>
+    </w:p>
+    <w:p>
+      <w:pPr>
+        <w:pStyle w:val="ListParagraph"/>
+        <w:numPr>
+          <w:ilvl w:val="1"/>
+          <w:numId w:val="6"/>
+        </w:numPr>
+        <w:spacing w:line="360" w:lineRule="auto"/>
+        <w:rPr>
+          <w:rFonts w:ascii="Times New Roman" w:hAnsi="Times New Roman" w:cs="Times New Roman"/>
+          <w:sz w:val="24"/>
+          <w:szCs w:val="24"/>
+        </w:rPr>
+      </w:pPr>
+      <w:r>
+        <w:rPr>
+          <w:rFonts w:ascii="Times New Roman" w:hAnsi="Times New Roman" w:cs="Times New Roman"/>
+          <w:sz w:val="24"/>
+          <w:szCs w:val="24"/>
+        </w:rPr>
+        <w:t xml:space="preserve">Implemented support cards programmatically </w:t>
       </w:r>
     </w:p>
     <w:p>
@@ -515,38 +509,22 @@
         <w:pStyle w:val="ListParagraph"/>
         <w:numPr>
           <w:ilvl w:val="2"/>
-          <w:numId w:val="5"/>
-        </w:numPr>
-        <w:spacing w:line="360" w:lineRule="auto"/>
-        <w:rPr>
-          <w:rFonts w:ascii="Times New Roman" w:hAnsi="Times New Roman" w:cs="Times New Roman"/>
-          <w:sz w:val="24"/>
-          <w:szCs w:val="24"/>
-        </w:rPr>
-      </w:pPr>
-      <w:r>
-        <w:rPr>
-          <w:rFonts w:ascii="Times New Roman" w:hAnsi="Times New Roman" w:cs="Times New Roman"/>
-          <w:sz w:val="24"/>
-          <w:szCs w:val="24"/>
-        </w:rPr>
-        <w:t>Made “</w:t>
-      </w:r>
-      <w:r>
-        <w:rPr>
-          <w:rFonts w:ascii="Times New Roman" w:hAnsi="Times New Roman" w:cs="Times New Roman"/>
-          <w:sz w:val="24"/>
-          <w:szCs w:val="24"/>
-        </w:rPr>
-        <w:t>drivers</w:t>
-      </w:r>
-      <w:r>
-        <w:rPr>
-          <w:rFonts w:ascii="Times New Roman" w:hAnsi="Times New Roman" w:cs="Times New Roman"/>
-          <w:sz w:val="24"/>
-          <w:szCs w:val="24"/>
-        </w:rPr>
-        <w:t>-layout.component.html”</w:t>
+          <w:numId w:val="6"/>
+        </w:numPr>
+        <w:spacing w:line="360" w:lineRule="auto"/>
+        <w:rPr>
+          <w:rFonts w:ascii="Times New Roman" w:hAnsi="Times New Roman" w:cs="Times New Roman"/>
+          <w:sz w:val="24"/>
+          <w:szCs w:val="24"/>
+        </w:rPr>
+      </w:pPr>
+      <w:r>
+        <w:rPr>
+          <w:rFonts w:ascii="Times New Roman" w:hAnsi="Times New Roman" w:cs="Times New Roman"/>
+          <w:sz w:val="24"/>
+          <w:szCs w:val="24"/>
+        </w:rPr>
+        <w:t xml:space="preserve">Implemented all bullet points individually </w:t>
       </w:r>
     </w:p>
     <w:p>
@@ -554,46 +532,94 @@
         <w:pStyle w:val="ListParagraph"/>
         <w:numPr>
           <w:ilvl w:val="2"/>
-          <w:numId w:val="5"/>
-        </w:numPr>
-        <w:spacing w:line="360" w:lineRule="auto"/>
-        <w:rPr>
-          <w:rFonts w:ascii="Times New Roman" w:hAnsi="Times New Roman" w:cs="Times New Roman"/>
-          <w:sz w:val="24"/>
-          <w:szCs w:val="24"/>
-        </w:rPr>
-      </w:pPr>
-      <w:r>
-        <w:rPr>
-          <w:rFonts w:ascii="Times New Roman" w:hAnsi="Times New Roman" w:cs="Times New Roman"/>
-          <w:sz w:val="24"/>
-          <w:szCs w:val="24"/>
-        </w:rPr>
-        <w:t>Made “</w:t>
-      </w:r>
-      <w:r>
-        <w:rPr>
-          <w:rFonts w:ascii="Times New Roman" w:hAnsi="Times New Roman" w:cs="Times New Roman"/>
-          <w:sz w:val="24"/>
-          <w:szCs w:val="24"/>
-        </w:rPr>
-        <w:t>drivers</w:t>
-      </w:r>
-      <w:r>
-        <w:rPr>
-          <w:rFonts w:ascii="Times New Roman" w:hAnsi="Times New Roman" w:cs="Times New Roman"/>
-          <w:sz w:val="24"/>
-          <w:szCs w:val="24"/>
-        </w:rPr>
-        <w:t>-layout.component.css</w:t>
-      </w:r>
-      <w:r>
-        <w:rPr>
-          <w:rFonts w:ascii="Times New Roman" w:hAnsi="Times New Roman" w:cs="Times New Roman"/>
-          <w:sz w:val="24"/>
-          <w:szCs w:val="24"/>
-        </w:rPr>
-        <w:t>”</w:t>
+          <w:numId w:val="6"/>
+        </w:numPr>
+        <w:spacing w:line="360" w:lineRule="auto"/>
+        <w:rPr>
+          <w:rFonts w:ascii="Times New Roman" w:hAnsi="Times New Roman" w:cs="Times New Roman"/>
+          <w:sz w:val="24"/>
+          <w:szCs w:val="24"/>
+        </w:rPr>
+      </w:pPr>
+      <w:r>
+        <w:rPr>
+          <w:rFonts w:ascii="Times New Roman" w:hAnsi="Times New Roman" w:cs="Times New Roman"/>
+          <w:sz w:val="24"/>
+          <w:szCs w:val="24"/>
+        </w:rPr>
+        <w:t>Made each individual card buttons</w:t>
+      </w:r>
+    </w:p>
+    <w:p>
+      <w:pPr>
+        <w:spacing w:line="360" w:lineRule="auto"/>
+        <w:rPr>
+          <w:rFonts w:ascii="Times New Roman" w:hAnsi="Times New Roman" w:cs="Times New Roman"/>
+          <w:sz w:val="24"/>
+          <w:szCs w:val="24"/>
+        </w:rPr>
+      </w:pPr>
+      <w:r>
+        <w:rPr>
+          <w:rFonts w:ascii="Times New Roman" w:hAnsi="Times New Roman" w:cs="Times New Roman"/>
+          <w:sz w:val="24"/>
+          <w:szCs w:val="24"/>
+        </w:rPr>
+        <w:t>Bonus Feature</w:t>
+      </w:r>
+      <w:r>
+        <w:rPr>
+          <w:rFonts w:ascii="Times New Roman" w:hAnsi="Times New Roman" w:cs="Times New Roman"/>
+          <w:sz w:val="24"/>
+          <w:szCs w:val="24"/>
+        </w:rPr>
+        <w:t>s:</w:t>
+      </w:r>
+    </w:p>
+    <w:p>
+      <w:pPr>
+        <w:pStyle w:val="ListParagraph"/>
+        <w:numPr>
+          <w:ilvl w:val="0"/>
+          <w:numId w:val="8"/>
+        </w:numPr>
+        <w:spacing w:line="360" w:lineRule="auto"/>
+        <w:rPr>
+          <w:rFonts w:ascii="Times New Roman" w:hAnsi="Times New Roman" w:cs="Times New Roman"/>
+          <w:sz w:val="24"/>
+          <w:szCs w:val="24"/>
+        </w:rPr>
+      </w:pPr>
+      <w:r>
+        <w:rPr>
+          <w:rFonts w:ascii="Times New Roman" w:hAnsi="Times New Roman" w:cs="Times New Roman"/>
+          <w:sz w:val="24"/>
+          <w:szCs w:val="24"/>
+        </w:rPr>
+        <w:t>Implemented majority of first and second footer</w:t>
+      </w:r>
+    </w:p>
+    <w:p>
+      <w:pPr>
+        <w:pStyle w:val="ListParagraph"/>
+        <w:numPr>
+          <w:ilvl w:val="1"/>
+          <w:numId w:val="8"/>
+        </w:numPr>
+        <w:spacing w:line="360" w:lineRule="auto"/>
+        <w:rPr>
+          <w:rFonts w:ascii="Times New Roman" w:hAnsi="Times New Roman" w:cs="Times New Roman"/>
+          <w:sz w:val="24"/>
+          <w:szCs w:val="24"/>
+        </w:rPr>
+      </w:pPr>
+      <w:r>
+        <w:rPr>
+          <w:rFonts w:ascii="Times New Roman" w:hAnsi="Times New Roman" w:cs="Times New Roman"/>
+          <w:sz w:val="24"/>
+          <w:szCs w:val="24"/>
+        </w:rPr>
+        <w:t xml:space="preserve">First Footer </w:t>
       </w:r>
     </w:p>
     <w:p>
@@ -601,30 +627,45 @@
         <w:pStyle w:val="ListParagraph"/>
         <w:numPr>
           <w:ilvl w:val="2"/>
-          <w:numId w:val="5"/>
-        </w:numPr>
-        <w:spacing w:line="360" w:lineRule="auto"/>
-        <w:rPr>
-          <w:rFonts w:ascii="Times New Roman" w:hAnsi="Times New Roman" w:cs="Times New Roman"/>
-          <w:sz w:val="24"/>
-          <w:szCs w:val="24"/>
-        </w:rPr>
-      </w:pPr>
-      <w:r>
-        <w:rPr>
-          <w:rFonts w:ascii="Times New Roman" w:hAnsi="Times New Roman" w:cs="Times New Roman"/>
-          <w:sz w:val="24"/>
-          <w:szCs w:val="24"/>
-        </w:rPr>
-        <w:t>Made DRIVERS button on navbar route to DRIVERS page</w:t>
-      </w:r>
-      <w:r>
-        <w:rPr>
-          <w:rFonts w:ascii="Times New Roman" w:hAnsi="Times New Roman" w:cs="Times New Roman"/>
-          <w:sz w:val="24"/>
-          <w:szCs w:val="24"/>
-        </w:rPr>
-        <w:t xml:space="preserve"> using link routing</w:t>
+          <w:numId w:val="8"/>
+        </w:numPr>
+        <w:spacing w:line="360" w:lineRule="auto"/>
+        <w:rPr>
+          <w:rFonts w:ascii="Times New Roman" w:hAnsi="Times New Roman" w:cs="Times New Roman"/>
+          <w:sz w:val="24"/>
+          <w:szCs w:val="24"/>
+        </w:rPr>
+      </w:pPr>
+      <w:r>
+        <w:rPr>
+          <w:rFonts w:ascii="Times New Roman" w:hAnsi="Times New Roman" w:cs="Times New Roman"/>
+          <w:sz w:val="24"/>
+          <w:szCs w:val="24"/>
+        </w:rPr>
+        <w:t>Displayed all information and made buttons</w:t>
+      </w:r>
+    </w:p>
+    <w:p>
+      <w:pPr>
+        <w:pStyle w:val="ListParagraph"/>
+        <w:numPr>
+          <w:ilvl w:val="2"/>
+          <w:numId w:val="8"/>
+        </w:numPr>
+        <w:spacing w:line="360" w:lineRule="auto"/>
+        <w:rPr>
+          <w:rFonts w:ascii="Times New Roman" w:hAnsi="Times New Roman" w:cs="Times New Roman"/>
+          <w:sz w:val="24"/>
+          <w:szCs w:val="24"/>
+        </w:rPr>
+      </w:pPr>
+      <w:r>
+        <w:rPr>
+          <w:rFonts w:ascii="Times New Roman" w:hAnsi="Times New Roman" w:cs="Times New Roman"/>
+          <w:sz w:val="24"/>
+          <w:szCs w:val="24"/>
+        </w:rPr>
+        <w:t>Added Subscribe button</w:t>
       </w:r>
     </w:p>
     <w:p>
@@ -632,30 +673,22 @@
         <w:pStyle w:val="ListParagraph"/>
         <w:numPr>
           <w:ilvl w:val="1"/>
-          <w:numId w:val="5"/>
-        </w:numPr>
-        <w:spacing w:line="360" w:lineRule="auto"/>
-        <w:rPr>
-          <w:rFonts w:ascii="Times New Roman" w:hAnsi="Times New Roman" w:cs="Times New Roman"/>
-          <w:sz w:val="24"/>
-          <w:szCs w:val="24"/>
-        </w:rPr>
-      </w:pPr>
-      <w:r>
-        <w:rPr>
-          <w:rFonts w:ascii="Times New Roman" w:hAnsi="Times New Roman" w:cs="Times New Roman"/>
-          <w:sz w:val="24"/>
-          <w:szCs w:val="24"/>
-        </w:rPr>
-        <w:t>Added support layout component</w:t>
-      </w:r>
-      <w:r>
-        <w:rPr>
-          <w:rFonts w:ascii="Times New Roman" w:hAnsi="Times New Roman" w:cs="Times New Roman"/>
-          <w:sz w:val="24"/>
-          <w:szCs w:val="24"/>
-        </w:rPr>
-        <w:t xml:space="preserve"> files</w:t>
+          <w:numId w:val="8"/>
+        </w:numPr>
+        <w:spacing w:line="360" w:lineRule="auto"/>
+        <w:rPr>
+          <w:rFonts w:ascii="Times New Roman" w:hAnsi="Times New Roman" w:cs="Times New Roman"/>
+          <w:sz w:val="24"/>
+          <w:szCs w:val="24"/>
+        </w:rPr>
+      </w:pPr>
+      <w:r>
+        <w:rPr>
+          <w:rFonts w:ascii="Times New Roman" w:hAnsi="Times New Roman" w:cs="Times New Roman"/>
+          <w:sz w:val="24"/>
+          <w:szCs w:val="24"/>
+        </w:rPr>
+        <w:t>Second Footer</w:t>
       </w:r>
     </w:p>
     <w:p>
@@ -663,38 +696,22 @@
         <w:pStyle w:val="ListParagraph"/>
         <w:numPr>
           <w:ilvl w:val="2"/>
-          <w:numId w:val="5"/>
-        </w:numPr>
-        <w:spacing w:line="360" w:lineRule="auto"/>
-        <w:rPr>
-          <w:rFonts w:ascii="Times New Roman" w:hAnsi="Times New Roman" w:cs="Times New Roman"/>
-          <w:sz w:val="24"/>
-          <w:szCs w:val="24"/>
-        </w:rPr>
-      </w:pPr>
-      <w:r>
-        <w:rPr>
-          <w:rFonts w:ascii="Times New Roman" w:hAnsi="Times New Roman" w:cs="Times New Roman"/>
-          <w:sz w:val="24"/>
-          <w:szCs w:val="24"/>
-        </w:rPr>
-        <w:t>Made “</w:t>
-      </w:r>
-      <w:r>
-        <w:rPr>
-          <w:rFonts w:ascii="Times New Roman" w:hAnsi="Times New Roman" w:cs="Times New Roman"/>
-          <w:sz w:val="24"/>
-          <w:szCs w:val="24"/>
-        </w:rPr>
-        <w:t>support</w:t>
-      </w:r>
-      <w:r>
-        <w:rPr>
-          <w:rFonts w:ascii="Times New Roman" w:hAnsi="Times New Roman" w:cs="Times New Roman"/>
-          <w:sz w:val="24"/>
-          <w:szCs w:val="24"/>
-        </w:rPr>
-        <w:t>-layout.component.ts”</w:t>
+          <w:numId w:val="8"/>
+        </w:numPr>
+        <w:spacing w:line="360" w:lineRule="auto"/>
+        <w:rPr>
+          <w:rFonts w:ascii="Times New Roman" w:hAnsi="Times New Roman" w:cs="Times New Roman"/>
+          <w:sz w:val="24"/>
+          <w:szCs w:val="24"/>
+        </w:rPr>
+      </w:pPr>
+      <w:r>
+        <w:rPr>
+          <w:rFonts w:ascii="Times New Roman" w:hAnsi="Times New Roman" w:cs="Times New Roman"/>
+          <w:sz w:val="24"/>
+          <w:szCs w:val="24"/>
+        </w:rPr>
+        <w:t>Added NVIDIA Logo</w:t>
       </w:r>
     </w:p>
     <w:p>
@@ -702,38 +719,23 @@
         <w:pStyle w:val="ListParagraph"/>
         <w:numPr>
           <w:ilvl w:val="2"/>
-          <w:numId w:val="5"/>
-        </w:numPr>
-        <w:spacing w:line="360" w:lineRule="auto"/>
-        <w:rPr>
-          <w:rFonts w:ascii="Times New Roman" w:hAnsi="Times New Roman" w:cs="Times New Roman"/>
-          <w:sz w:val="24"/>
-          <w:szCs w:val="24"/>
-        </w:rPr>
-      </w:pPr>
-      <w:r>
-        <w:rPr>
-          <w:rFonts w:ascii="Times New Roman" w:hAnsi="Times New Roman" w:cs="Times New Roman"/>
-          <w:sz w:val="24"/>
-          <w:szCs w:val="24"/>
-        </w:rPr>
-        <w:t>Made “</w:t>
-      </w:r>
-      <w:r>
-        <w:rPr>
-          <w:rFonts w:ascii="Times New Roman" w:hAnsi="Times New Roman" w:cs="Times New Roman"/>
-          <w:sz w:val="24"/>
-          <w:szCs w:val="24"/>
-        </w:rPr>
-        <w:t>support</w:t>
-      </w:r>
-      <w:r>
-        <w:rPr>
-          <w:rFonts w:ascii="Times New Roman" w:hAnsi="Times New Roman" w:cs="Times New Roman"/>
-          <w:sz w:val="24"/>
-          <w:szCs w:val="24"/>
-        </w:rPr>
-        <w:t>-layout.component.html”</w:t>
+          <w:numId w:val="8"/>
+        </w:numPr>
+        <w:spacing w:line="360" w:lineRule="auto"/>
+        <w:rPr>
+          <w:rFonts w:ascii="Times New Roman" w:hAnsi="Times New Roman" w:cs="Times New Roman"/>
+          <w:sz w:val="24"/>
+          <w:szCs w:val="24"/>
+        </w:rPr>
+      </w:pPr>
+      <w:r>
+        <w:rPr>
+          <w:rFonts w:ascii="Times New Roman" w:hAnsi="Times New Roman" w:cs="Times New Roman"/>
+          <w:sz w:val="24"/>
+          <w:szCs w:val="24"/>
+        </w:rPr>
+        <w:lastRenderedPageBreak/>
+        <w:t>Region</w:t>
       </w:r>
     </w:p>
     <w:p>
@@ -741,46 +743,22 @@
         <w:pStyle w:val="ListParagraph"/>
         <w:numPr>
           <w:ilvl w:val="2"/>
-          <w:numId w:val="5"/>
-        </w:numPr>
-        <w:spacing w:line="360" w:lineRule="auto"/>
-        <w:rPr>
-          <w:rFonts w:ascii="Times New Roman" w:hAnsi="Times New Roman" w:cs="Times New Roman"/>
-          <w:sz w:val="24"/>
-          <w:szCs w:val="24"/>
-        </w:rPr>
-      </w:pPr>
-      <w:r>
-        <w:rPr>
-          <w:rFonts w:ascii="Times New Roman" w:hAnsi="Times New Roman" w:cs="Times New Roman"/>
-          <w:sz w:val="24"/>
-          <w:szCs w:val="24"/>
-        </w:rPr>
-        <w:t>Made “</w:t>
-      </w:r>
-      <w:r>
-        <w:rPr>
-          <w:rFonts w:ascii="Times New Roman" w:hAnsi="Times New Roman" w:cs="Times New Roman"/>
-          <w:sz w:val="24"/>
-          <w:szCs w:val="24"/>
-        </w:rPr>
-        <w:t>support</w:t>
-      </w:r>
-      <w:r>
-        <w:rPr>
-          <w:rFonts w:ascii="Times New Roman" w:hAnsi="Times New Roman" w:cs="Times New Roman"/>
-          <w:sz w:val="24"/>
-          <w:szCs w:val="24"/>
-        </w:rPr>
-        <w:t>-layout.component.css</w:t>
-      </w:r>
-      <w:r>
-        <w:rPr>
-          <w:rFonts w:ascii="Times New Roman" w:hAnsi="Times New Roman" w:cs="Times New Roman"/>
-          <w:sz w:val="24"/>
-          <w:szCs w:val="24"/>
-        </w:rPr>
-        <w:t>”</w:t>
+          <w:numId w:val="8"/>
+        </w:numPr>
+        <w:spacing w:line="360" w:lineRule="auto"/>
+        <w:rPr>
+          <w:rFonts w:ascii="Times New Roman" w:hAnsi="Times New Roman" w:cs="Times New Roman"/>
+          <w:sz w:val="24"/>
+          <w:szCs w:val="24"/>
+        </w:rPr>
+      </w:pPr>
+      <w:r>
+        <w:rPr>
+          <w:rFonts w:ascii="Times New Roman" w:hAnsi="Times New Roman" w:cs="Times New Roman"/>
+          <w:sz w:val="24"/>
+          <w:szCs w:val="24"/>
+        </w:rPr>
+        <w:t>Copyright watermark</w:t>
       </w:r>
     </w:p>
     <w:p>
@@ -788,292 +766,23 @@
         <w:pStyle w:val="ListParagraph"/>
         <w:numPr>
           <w:ilvl w:val="2"/>
-          <w:numId w:val="5"/>
-        </w:numPr>
-        <w:spacing w:line="360" w:lineRule="auto"/>
-        <w:rPr>
-          <w:rFonts w:ascii="Times New Roman" w:hAnsi="Times New Roman" w:cs="Times New Roman"/>
-          <w:sz w:val="24"/>
-          <w:szCs w:val="24"/>
-        </w:rPr>
-      </w:pPr>
-      <w:r>
-        <w:rPr>
-          <w:rFonts w:ascii="Times New Roman" w:hAnsi="Times New Roman" w:cs="Times New Roman"/>
-          <w:sz w:val="24"/>
-          <w:szCs w:val="24"/>
-        </w:rPr>
-        <w:t>Made SUPPORT button on navbar route to SUPPORT page</w:t>
-      </w:r>
-      <w:r>
-        <w:rPr>
-          <w:rFonts w:ascii="Times New Roman" w:hAnsi="Times New Roman" w:cs="Times New Roman"/>
-          <w:sz w:val="24"/>
-          <w:szCs w:val="24"/>
-        </w:rPr>
-        <w:t xml:space="preserve"> using link routing</w:t>
-      </w:r>
-    </w:p>
-    <w:p>
-      <w:pPr>
-        <w:pStyle w:val="ListParagraph"/>
-        <w:numPr>
-          <w:ilvl w:val="1"/>
-          <w:numId w:val="5"/>
-        </w:numPr>
-        <w:spacing w:line="360" w:lineRule="auto"/>
-        <w:rPr>
-          <w:rFonts w:ascii="Times New Roman" w:hAnsi="Times New Roman" w:cs="Times New Roman"/>
-          <w:sz w:val="24"/>
-          <w:szCs w:val="24"/>
-        </w:rPr>
-      </w:pPr>
-      <w:r>
-        <w:rPr>
-          <w:rFonts w:ascii="Times New Roman" w:hAnsi="Times New Roman" w:cs="Times New Roman"/>
-          <w:sz w:val="24"/>
-          <w:szCs w:val="24"/>
-        </w:rPr>
-        <w:t>Added account layout component</w:t>
-      </w:r>
-      <w:r>
-        <w:rPr>
-          <w:rFonts w:ascii="Times New Roman" w:hAnsi="Times New Roman" w:cs="Times New Roman"/>
-          <w:sz w:val="24"/>
-          <w:szCs w:val="24"/>
-        </w:rPr>
-        <w:t xml:space="preserve"> files</w:t>
-      </w:r>
-    </w:p>
-    <w:p>
-      <w:pPr>
-        <w:pStyle w:val="ListParagraph"/>
-        <w:numPr>
-          <w:ilvl w:val="2"/>
-          <w:numId w:val="5"/>
-        </w:numPr>
-        <w:spacing w:line="360" w:lineRule="auto"/>
-        <w:rPr>
-          <w:rFonts w:ascii="Times New Roman" w:hAnsi="Times New Roman" w:cs="Times New Roman"/>
-          <w:sz w:val="24"/>
-          <w:szCs w:val="24"/>
-        </w:rPr>
-      </w:pPr>
-      <w:r>
-        <w:rPr>
-          <w:rFonts w:ascii="Times New Roman" w:hAnsi="Times New Roman" w:cs="Times New Roman"/>
-          <w:sz w:val="24"/>
-          <w:szCs w:val="24"/>
-        </w:rPr>
-        <w:t>Made “account-layout.component.ts”</w:t>
-      </w:r>
-    </w:p>
-    <w:p>
-      <w:pPr>
-        <w:pStyle w:val="ListParagraph"/>
-        <w:numPr>
-          <w:ilvl w:val="2"/>
-          <w:numId w:val="5"/>
-        </w:numPr>
-        <w:spacing w:line="360" w:lineRule="auto"/>
-        <w:rPr>
-          <w:rFonts w:ascii="Times New Roman" w:hAnsi="Times New Roman" w:cs="Times New Roman"/>
-          <w:sz w:val="24"/>
-          <w:szCs w:val="24"/>
-        </w:rPr>
-      </w:pPr>
-      <w:r>
-        <w:rPr>
-          <w:rFonts w:ascii="Times New Roman" w:hAnsi="Times New Roman" w:cs="Times New Roman"/>
-          <w:sz w:val="24"/>
-          <w:szCs w:val="24"/>
-        </w:rPr>
-        <w:t>Made “account-layout.component.</w:t>
-      </w:r>
-      <w:r>
-        <w:rPr>
-          <w:rFonts w:ascii="Times New Roman" w:hAnsi="Times New Roman" w:cs="Times New Roman"/>
-          <w:sz w:val="24"/>
-          <w:szCs w:val="24"/>
-        </w:rPr>
-        <w:t>html</w:t>
-      </w:r>
-      <w:r>
-        <w:rPr>
-          <w:rFonts w:ascii="Times New Roman" w:hAnsi="Times New Roman" w:cs="Times New Roman"/>
-          <w:sz w:val="24"/>
-          <w:szCs w:val="24"/>
-        </w:rPr>
-        <w:t>”</w:t>
-      </w:r>
-    </w:p>
-    <w:p>
-      <w:pPr>
-        <w:pStyle w:val="ListParagraph"/>
-        <w:numPr>
-          <w:ilvl w:val="2"/>
-          <w:numId w:val="5"/>
-        </w:numPr>
-        <w:spacing w:line="360" w:lineRule="auto"/>
-        <w:rPr>
-          <w:rFonts w:ascii="Times New Roman" w:hAnsi="Times New Roman" w:cs="Times New Roman"/>
-          <w:sz w:val="24"/>
-          <w:szCs w:val="24"/>
-        </w:rPr>
-      </w:pPr>
-      <w:r>
-        <w:rPr>
-          <w:rFonts w:ascii="Times New Roman" w:hAnsi="Times New Roman" w:cs="Times New Roman"/>
-          <w:sz w:val="24"/>
-          <w:szCs w:val="24"/>
-        </w:rPr>
-        <w:t>Made “account-layout.component.</w:t>
-      </w:r>
-      <w:r>
-        <w:rPr>
-          <w:rFonts w:ascii="Times New Roman" w:hAnsi="Times New Roman" w:cs="Times New Roman"/>
-          <w:sz w:val="24"/>
-          <w:szCs w:val="24"/>
-        </w:rPr>
-        <w:t>css”</w:t>
-      </w:r>
-    </w:p>
-    <w:p>
-      <w:pPr>
-        <w:pStyle w:val="ListParagraph"/>
-        <w:numPr>
-          <w:ilvl w:val="2"/>
-          <w:numId w:val="5"/>
-        </w:numPr>
-        <w:spacing w:line="360" w:lineRule="auto"/>
-        <w:rPr>
-          <w:rFonts w:ascii="Times New Roman" w:hAnsi="Times New Roman" w:cs="Times New Roman"/>
-          <w:sz w:val="24"/>
-          <w:szCs w:val="24"/>
-        </w:rPr>
-      </w:pPr>
-      <w:r>
-        <w:rPr>
-          <w:rFonts w:ascii="Times New Roman" w:hAnsi="Times New Roman" w:cs="Times New Roman"/>
-          <w:sz w:val="24"/>
-          <w:szCs w:val="24"/>
-        </w:rPr>
-        <w:lastRenderedPageBreak/>
-        <w:t>Made ACCOUNT ICON on navbar route to ACCOUNT page</w:t>
-      </w:r>
-      <w:r>
-        <w:rPr>
-          <w:rFonts w:ascii="Times New Roman" w:hAnsi="Times New Roman" w:cs="Times New Roman"/>
-          <w:sz w:val="24"/>
-          <w:szCs w:val="24"/>
-        </w:rPr>
-        <w:t xml:space="preserve"> using link routing</w:t>
-      </w:r>
-    </w:p>
-    <w:p>
-      <w:pPr>
-        <w:spacing w:line="360" w:lineRule="auto"/>
-        <w:rPr>
-          <w:rFonts w:ascii="Times New Roman" w:hAnsi="Times New Roman" w:cs="Times New Roman"/>
-          <w:sz w:val="24"/>
-          <w:szCs w:val="24"/>
-        </w:rPr>
-      </w:pPr>
-      <w:r>
-        <w:rPr>
-          <w:rFonts w:ascii="Times New Roman" w:hAnsi="Times New Roman" w:cs="Times New Roman"/>
-          <w:sz w:val="24"/>
-          <w:szCs w:val="24"/>
-        </w:rPr>
-        <w:t>Bonus Feature</w:t>
-      </w:r>
-      <w:r>
-        <w:rPr>
-          <w:rFonts w:ascii="Times New Roman" w:hAnsi="Times New Roman" w:cs="Times New Roman"/>
-          <w:sz w:val="24"/>
-          <w:szCs w:val="24"/>
-        </w:rPr>
-        <w:t>s:</w:t>
-      </w:r>
-    </w:p>
-    <w:p>
-      <w:pPr>
-        <w:pStyle w:val="ListParagraph"/>
-        <w:numPr>
-          <w:ilvl w:val="0"/>
-          <w:numId w:val="5"/>
-        </w:numPr>
-        <w:spacing w:line="360" w:lineRule="auto"/>
-        <w:rPr>
-          <w:rFonts w:ascii="Times New Roman" w:hAnsi="Times New Roman" w:cs="Times New Roman"/>
-          <w:sz w:val="24"/>
-          <w:szCs w:val="24"/>
-        </w:rPr>
-      </w:pPr>
-      <w:r>
-        <w:rPr>
-          <w:rFonts w:ascii="Times New Roman" w:hAnsi="Times New Roman" w:cs="Times New Roman"/>
-          <w:sz w:val="24"/>
-          <w:szCs w:val="24"/>
-        </w:rPr>
-        <w:t>Fixed routing from previous lab</w:t>
-      </w:r>
-    </w:p>
-    <w:p>
-      <w:pPr>
-        <w:pStyle w:val="ListParagraph"/>
-        <w:numPr>
-          <w:ilvl w:val="1"/>
-          <w:numId w:val="5"/>
-        </w:numPr>
-        <w:spacing w:line="360" w:lineRule="auto"/>
-        <w:rPr>
-          <w:rFonts w:ascii="Times New Roman" w:hAnsi="Times New Roman" w:cs="Times New Roman"/>
-          <w:sz w:val="24"/>
-          <w:szCs w:val="24"/>
-        </w:rPr>
-      </w:pPr>
-      <w:r>
-        <w:rPr>
-          <w:rFonts w:ascii="Times New Roman" w:hAnsi="Times New Roman" w:cs="Times New Roman"/>
-          <w:sz w:val="24"/>
-          <w:szCs w:val="24"/>
-        </w:rPr>
-        <w:t>Made home-layout component better</w:t>
-      </w:r>
-    </w:p>
-    <w:p>
-      <w:pPr>
-        <w:pStyle w:val="ListParagraph"/>
-        <w:numPr>
-          <w:ilvl w:val="2"/>
-          <w:numId w:val="5"/>
-        </w:numPr>
-        <w:spacing w:line="360" w:lineRule="auto"/>
-        <w:rPr>
-          <w:rFonts w:ascii="Times New Roman" w:hAnsi="Times New Roman" w:cs="Times New Roman"/>
-          <w:sz w:val="24"/>
-          <w:szCs w:val="24"/>
-        </w:rPr>
-      </w:pPr>
-      <w:r>
-        <w:rPr>
-          <w:rFonts w:ascii="Times New Roman" w:hAnsi="Times New Roman" w:cs="Times New Roman"/>
-          <w:sz w:val="24"/>
-          <w:szCs w:val="24"/>
-        </w:rPr>
-        <w:t>Used for loop in constructor for all instances</w:t>
-      </w:r>
-    </w:p>
-    <w:p>
-      <w:pPr>
-        <w:spacing w:line="360" w:lineRule="auto"/>
-        <w:rPr>
-          <w:rFonts w:ascii="Times New Roman" w:hAnsi="Times New Roman" w:cs="Times New Roman"/>
-          <w:sz w:val="24"/>
-          <w:szCs w:val="24"/>
-        </w:rPr>
-      </w:pPr>
+          <w:numId w:val="8"/>
+        </w:numPr>
+        <w:spacing w:line="360" w:lineRule="auto"/>
+        <w:rPr>
+          <w:rFonts w:ascii="Times New Roman" w:hAnsi="Times New Roman" w:cs="Times New Roman"/>
+          <w:sz w:val="24"/>
+          <w:szCs w:val="24"/>
+        </w:rPr>
+      </w:pPr>
+      <w:r>
+        <w:rPr>
+          <w:rFonts w:ascii="Times New Roman" w:hAnsi="Times New Roman" w:cs="Times New Roman"/>
+          <w:sz w:val="24"/>
+          <w:szCs w:val="24"/>
+        </w:rPr>
+        <w:t xml:space="preserve">Added external links </w:t>
+      </w:r>
     </w:p>
     <w:sectPr>
       <w:pgSz w:w="12240" w:h="15840"/>
@@ -1201,6 +910,345 @@
     </w:lvl>
   </w:abstractNum>
   <w:abstractNum w:abstractNumId="1" w15:restartNumberingAfterBreak="0">
+    <w:nsid w:val="0F40493A"/>
+    <w:multiLevelType w:val="hybridMultilevel"/>
+    <w:tmpl w:val="750850E4"/>
+    <w:lvl w:ilvl="0" w:tplc="04090001">
+      <w:start w:val="1"/>
+      <w:numFmt w:val="bullet"/>
+      <w:lvlText w:val=""/>
+      <w:lvlJc w:val="left"/>
+      <w:pPr>
+        <w:ind w:left="720" w:hanging="360"/>
+      </w:pPr>
+      <w:rPr>
+        <w:rFonts w:ascii="Symbol" w:hAnsi="Symbol" w:hint="default"/>
+      </w:rPr>
+    </w:lvl>
+    <w:lvl w:ilvl="1" w:tplc="04090003">
+      <w:start w:val="1"/>
+      <w:numFmt w:val="bullet"/>
+      <w:lvlText w:val="o"/>
+      <w:lvlJc w:val="left"/>
+      <w:pPr>
+        <w:ind w:left="1440" w:hanging="360"/>
+      </w:pPr>
+      <w:rPr>
+        <w:rFonts w:ascii="Courier New" w:hAnsi="Courier New" w:cs="Courier New" w:hint="default"/>
+      </w:rPr>
+    </w:lvl>
+    <w:lvl w:ilvl="2" w:tplc="04090005">
+      <w:start w:val="1"/>
+      <w:numFmt w:val="bullet"/>
+      <w:lvlText w:val=""/>
+      <w:lvlJc w:val="left"/>
+      <w:pPr>
+        <w:ind w:left="2160" w:hanging="360"/>
+      </w:pPr>
+      <w:rPr>
+        <w:rFonts w:ascii="Wingdings" w:hAnsi="Wingdings" w:hint="default"/>
+      </w:rPr>
+    </w:lvl>
+    <w:lvl w:ilvl="3" w:tplc="04090001">
+      <w:start w:val="1"/>
+      <w:numFmt w:val="bullet"/>
+      <w:lvlText w:val=""/>
+      <w:lvlJc w:val="left"/>
+      <w:pPr>
+        <w:ind w:left="2880" w:hanging="360"/>
+      </w:pPr>
+      <w:rPr>
+        <w:rFonts w:ascii="Symbol" w:hAnsi="Symbol" w:hint="default"/>
+      </w:rPr>
+    </w:lvl>
+    <w:lvl w:ilvl="4" w:tplc="04090003">
+      <w:start w:val="1"/>
+      <w:numFmt w:val="bullet"/>
+      <w:lvlText w:val="o"/>
+      <w:lvlJc w:val="left"/>
+      <w:pPr>
+        <w:ind w:left="3600" w:hanging="360"/>
+      </w:pPr>
+      <w:rPr>
+        <w:rFonts w:ascii="Courier New" w:hAnsi="Courier New" w:cs="Courier New" w:hint="default"/>
+      </w:rPr>
+    </w:lvl>
+    <w:lvl w:ilvl="5" w:tplc="04090005">
+      <w:start w:val="1"/>
+      <w:numFmt w:val="bullet"/>
+      <w:lvlText w:val=""/>
+      <w:lvlJc w:val="left"/>
+      <w:pPr>
+        <w:ind w:left="4320" w:hanging="360"/>
+      </w:pPr>
+      <w:rPr>
+        <w:rFonts w:ascii="Wingdings" w:hAnsi="Wingdings" w:hint="default"/>
+      </w:rPr>
+    </w:lvl>
+    <w:lvl w:ilvl="6" w:tplc="04090001">
+      <w:start w:val="1"/>
+      <w:numFmt w:val="bullet"/>
+      <w:lvlText w:val=""/>
+      <w:lvlJc w:val="left"/>
+      <w:pPr>
+        <w:ind w:left="5040" w:hanging="360"/>
+      </w:pPr>
+      <w:rPr>
+        <w:rFonts w:ascii="Symbol" w:hAnsi="Symbol" w:hint="default"/>
+      </w:rPr>
+    </w:lvl>
+    <w:lvl w:ilvl="7" w:tplc="04090003">
+      <w:start w:val="1"/>
+      <w:numFmt w:val="bullet"/>
+      <w:lvlText w:val="o"/>
+      <w:lvlJc w:val="left"/>
+      <w:pPr>
+        <w:ind w:left="5760" w:hanging="360"/>
+      </w:pPr>
+      <w:rPr>
+        <w:rFonts w:ascii="Courier New" w:hAnsi="Courier New" w:cs="Courier New" w:hint="default"/>
+      </w:rPr>
+    </w:lvl>
+    <w:lvl w:ilvl="8" w:tplc="04090005">
+      <w:start w:val="1"/>
+      <w:numFmt w:val="bullet"/>
+      <w:lvlText w:val=""/>
+      <w:lvlJc w:val="left"/>
+      <w:pPr>
+        <w:ind w:left="6480" w:hanging="360"/>
+      </w:pPr>
+      <w:rPr>
+        <w:rFonts w:ascii="Wingdings" w:hAnsi="Wingdings" w:hint="default"/>
+      </w:rPr>
+    </w:lvl>
+  </w:abstractNum>
+  <w:abstractNum w:abstractNumId="2" w15:restartNumberingAfterBreak="0">
+    <w:nsid w:val="1A310F74"/>
+    <w:multiLevelType w:val="hybridMultilevel"/>
+    <w:tmpl w:val="138055CE"/>
+    <w:lvl w:ilvl="0" w:tplc="04090001">
+      <w:start w:val="1"/>
+      <w:numFmt w:val="bullet"/>
+      <w:lvlText w:val=""/>
+      <w:lvlJc w:val="left"/>
+      <w:pPr>
+        <w:ind w:left="1440" w:hanging="360"/>
+      </w:pPr>
+      <w:rPr>
+        <w:rFonts w:ascii="Symbol" w:hAnsi="Symbol" w:hint="default"/>
+      </w:rPr>
+    </w:lvl>
+    <w:lvl w:ilvl="1" w:tplc="04090003">
+      <w:start w:val="1"/>
+      <w:numFmt w:val="bullet"/>
+      <w:lvlText w:val="o"/>
+      <w:lvlJc w:val="left"/>
+      <w:pPr>
+        <w:ind w:left="2160" w:hanging="360"/>
+      </w:pPr>
+      <w:rPr>
+        <w:rFonts w:ascii="Courier New" w:hAnsi="Courier New" w:cs="Courier New" w:hint="default"/>
+      </w:rPr>
+    </w:lvl>
+    <w:lvl w:ilvl="2" w:tplc="04090005">
+      <w:start w:val="1"/>
+      <w:numFmt w:val="bullet"/>
+      <w:lvlText w:val=""/>
+      <w:lvlJc w:val="left"/>
+      <w:pPr>
+        <w:ind w:left="2880" w:hanging="360"/>
+      </w:pPr>
+      <w:rPr>
+        <w:rFonts w:ascii="Wingdings" w:hAnsi="Wingdings" w:hint="default"/>
+      </w:rPr>
+    </w:lvl>
+    <w:lvl w:ilvl="3" w:tplc="04090001">
+      <w:start w:val="1"/>
+      <w:numFmt w:val="bullet"/>
+      <w:lvlText w:val=""/>
+      <w:lvlJc w:val="left"/>
+      <w:pPr>
+        <w:ind w:left="3600" w:hanging="360"/>
+      </w:pPr>
+      <w:rPr>
+        <w:rFonts w:ascii="Symbol" w:hAnsi="Symbol" w:hint="default"/>
+      </w:rPr>
+    </w:lvl>
+    <w:lvl w:ilvl="4" w:tplc="04090003" w:tentative="1">
+      <w:start w:val="1"/>
+      <w:numFmt w:val="bullet"/>
+      <w:lvlText w:val="o"/>
+      <w:lvlJc w:val="left"/>
+      <w:pPr>
+        <w:ind w:left="4320" w:hanging="360"/>
+      </w:pPr>
+      <w:rPr>
+        <w:rFonts w:ascii="Courier New" w:hAnsi="Courier New" w:cs="Courier New" w:hint="default"/>
+      </w:rPr>
+    </w:lvl>
+    <w:lvl w:ilvl="5" w:tplc="04090005" w:tentative="1">
+      <w:start w:val="1"/>
+      <w:numFmt w:val="bullet"/>
+      <w:lvlText w:val=""/>
+      <w:lvlJc w:val="left"/>
+      <w:pPr>
+        <w:ind w:left="5040" w:hanging="360"/>
+      </w:pPr>
+      <w:rPr>
+        <w:rFonts w:ascii="Wingdings" w:hAnsi="Wingdings" w:hint="default"/>
+      </w:rPr>
+    </w:lvl>
+    <w:lvl w:ilvl="6" w:tplc="04090001" w:tentative="1">
+      <w:start w:val="1"/>
+      <w:numFmt w:val="bullet"/>
+      <w:lvlText w:val=""/>
+      <w:lvlJc w:val="left"/>
+      <w:pPr>
+        <w:ind w:left="5760" w:hanging="360"/>
+      </w:pPr>
+      <w:rPr>
+        <w:rFonts w:ascii="Symbol" w:hAnsi="Symbol" w:hint="default"/>
+      </w:rPr>
+    </w:lvl>
+    <w:lvl w:ilvl="7" w:tplc="04090003" w:tentative="1">
+      <w:start w:val="1"/>
+      <w:numFmt w:val="bullet"/>
+      <w:lvlText w:val="o"/>
+      <w:lvlJc w:val="left"/>
+      <w:pPr>
+        <w:ind w:left="6480" w:hanging="360"/>
+      </w:pPr>
+      <w:rPr>
+        <w:rFonts w:ascii="Courier New" w:hAnsi="Courier New" w:cs="Courier New" w:hint="default"/>
+      </w:rPr>
+    </w:lvl>
+    <w:lvl w:ilvl="8" w:tplc="04090005" w:tentative="1">
+      <w:start w:val="1"/>
+      <w:numFmt w:val="bullet"/>
+      <w:lvlText w:val=""/>
+      <w:lvlJc w:val="left"/>
+      <w:pPr>
+        <w:ind w:left="7200" w:hanging="360"/>
+      </w:pPr>
+      <w:rPr>
+        <w:rFonts w:ascii="Wingdings" w:hAnsi="Wingdings" w:hint="default"/>
+      </w:rPr>
+    </w:lvl>
+  </w:abstractNum>
+  <w:abstractNum w:abstractNumId="3" w15:restartNumberingAfterBreak="0">
+    <w:nsid w:val="26D27E66"/>
+    <w:multiLevelType w:val="hybridMultilevel"/>
+    <w:tmpl w:val="CDD28CE2"/>
+    <w:lvl w:ilvl="0" w:tplc="04090001">
+      <w:start w:val="1"/>
+      <w:numFmt w:val="bullet"/>
+      <w:lvlText w:val=""/>
+      <w:lvlJc w:val="left"/>
+      <w:pPr>
+        <w:ind w:left="720" w:hanging="360"/>
+      </w:pPr>
+      <w:rPr>
+        <w:rFonts w:ascii="Symbol" w:hAnsi="Symbol" w:hint="default"/>
+      </w:rPr>
+    </w:lvl>
+    <w:lvl w:ilvl="1" w:tplc="04090003" w:tentative="1">
+      <w:start w:val="1"/>
+      <w:numFmt w:val="bullet"/>
+      <w:lvlText w:val="o"/>
+      <w:lvlJc w:val="left"/>
+      <w:pPr>
+        <w:ind w:left="1440" w:hanging="360"/>
+      </w:pPr>
+      <w:rPr>
+        <w:rFonts w:ascii="Courier New" w:hAnsi="Courier New" w:cs="Courier New" w:hint="default"/>
+      </w:rPr>
+    </w:lvl>
+    <w:lvl w:ilvl="2" w:tplc="04090005" w:tentative="1">
+      <w:start w:val="1"/>
+      <w:numFmt w:val="bullet"/>
+      <w:lvlText w:val=""/>
+      <w:lvlJc w:val="left"/>
+      <w:pPr>
+        <w:ind w:left="2160" w:hanging="360"/>
+      </w:pPr>
+      <w:rPr>
+        <w:rFonts w:ascii="Wingdings" w:hAnsi="Wingdings" w:hint="default"/>
+      </w:rPr>
+    </w:lvl>
+    <w:lvl w:ilvl="3" w:tplc="04090001" w:tentative="1">
+      <w:start w:val="1"/>
+      <w:numFmt w:val="bullet"/>
+      <w:lvlText w:val=""/>
+      <w:lvlJc w:val="left"/>
+      <w:pPr>
+        <w:ind w:left="2880" w:hanging="360"/>
+      </w:pPr>
+      <w:rPr>
+        <w:rFonts w:ascii="Symbol" w:hAnsi="Symbol" w:hint="default"/>
+      </w:rPr>
+    </w:lvl>
+    <w:lvl w:ilvl="4" w:tplc="04090003" w:tentative="1">
+      <w:start w:val="1"/>
+      <w:numFmt w:val="bullet"/>
+      <w:lvlText w:val="o"/>
+      <w:lvlJc w:val="left"/>
+      <w:pPr>
+        <w:ind w:left="3600" w:hanging="360"/>
+      </w:pPr>
+      <w:rPr>
+        <w:rFonts w:ascii="Courier New" w:hAnsi="Courier New" w:cs="Courier New" w:hint="default"/>
+      </w:rPr>
+    </w:lvl>
+    <w:lvl w:ilvl="5" w:tplc="04090005" w:tentative="1">
+      <w:start w:val="1"/>
+      <w:numFmt w:val="bullet"/>
+      <w:lvlText w:val=""/>
+      <w:lvlJc w:val="left"/>
+      <w:pPr>
+        <w:ind w:left="4320" w:hanging="360"/>
+      </w:pPr>
+      <w:rPr>
+        <w:rFonts w:ascii="Wingdings" w:hAnsi="Wingdings" w:hint="default"/>
+      </w:rPr>
+    </w:lvl>
+    <w:lvl w:ilvl="6" w:tplc="04090001" w:tentative="1">
+      <w:start w:val="1"/>
+      <w:numFmt w:val="bullet"/>
+      <w:lvlText w:val=""/>
+      <w:lvlJc w:val="left"/>
+      <w:pPr>
+        <w:ind w:left="5040" w:hanging="360"/>
+      </w:pPr>
+      <w:rPr>
+        <w:rFonts w:ascii="Symbol" w:hAnsi="Symbol" w:hint="default"/>
+      </w:rPr>
+    </w:lvl>
+    <w:lvl w:ilvl="7" w:tplc="04090003" w:tentative="1">
+      <w:start w:val="1"/>
+      <w:numFmt w:val="bullet"/>
+      <w:lvlText w:val="o"/>
+      <w:lvlJc w:val="left"/>
+      <w:pPr>
+        <w:ind w:left="5760" w:hanging="360"/>
+      </w:pPr>
+      <w:rPr>
+        <w:rFonts w:ascii="Courier New" w:hAnsi="Courier New" w:cs="Courier New" w:hint="default"/>
+      </w:rPr>
+    </w:lvl>
+    <w:lvl w:ilvl="8" w:tplc="04090005" w:tentative="1">
+      <w:start w:val="1"/>
+      <w:numFmt w:val="bullet"/>
+      <w:lvlText w:val=""/>
+      <w:lvlJc w:val="left"/>
+      <w:pPr>
+        <w:ind w:left="6480" w:hanging="360"/>
+      </w:pPr>
+      <w:rPr>
+        <w:rFonts w:ascii="Wingdings" w:hAnsi="Wingdings" w:hint="default"/>
+      </w:rPr>
+    </w:lvl>
+  </w:abstractNum>
+  <w:abstractNum w:abstractNumId="4" w15:restartNumberingAfterBreak="0">
     <w:nsid w:val="32385870"/>
     <w:multiLevelType w:val="hybridMultilevel"/>
     <w:tmpl w:val="F27AC83C"/>
@@ -1313,7 +1361,7 @@
       </w:rPr>
     </w:lvl>
   </w:abstractNum>
-  <w:abstractNum w:abstractNumId="2" w15:restartNumberingAfterBreak="0">
+  <w:abstractNum w:abstractNumId="5" w15:restartNumberingAfterBreak="0">
     <w:nsid w:val="3D8F51A7"/>
     <w:multiLevelType w:val="hybridMultilevel"/>
     <w:tmpl w:val="7E0AE45E"/>
@@ -1426,7 +1474,7 @@
       </w:rPr>
     </w:lvl>
   </w:abstractNum>
-  <w:abstractNum w:abstractNumId="3" w15:restartNumberingAfterBreak="0">
+  <w:abstractNum w:abstractNumId="6" w15:restartNumberingAfterBreak="0">
     <w:nsid w:val="43AC5F8A"/>
     <w:multiLevelType w:val="hybridMultilevel"/>
     <w:tmpl w:val="FFDE71DA"/>
@@ -1539,7 +1587,7 @@
       </w:rPr>
     </w:lvl>
   </w:abstractNum>
-  <w:abstractNum w:abstractNumId="4" w15:restartNumberingAfterBreak="0">
+  <w:abstractNum w:abstractNumId="7" w15:restartNumberingAfterBreak="0">
     <w:nsid w:val="784A0F08"/>
     <w:multiLevelType w:val="hybridMultilevel"/>
     <w:tmpl w:val="90302D56"/>
@@ -1653,18 +1701,27 @@
     </w:lvl>
   </w:abstractNum>
   <w:num w:numId="1">
+    <w:abstractNumId w:val="7"/>
+  </w:num>
+  <w:num w:numId="2">
     <w:abstractNumId w:val="4"/>
   </w:num>
-  <w:num w:numId="2">
-    <w:abstractNumId w:val="1"/>
-  </w:num>
   <w:num w:numId="3">
-    <w:abstractNumId w:val="3"/>
+    <w:abstractNumId w:val="6"/>
   </w:num>
   <w:num w:numId="4">
     <w:abstractNumId w:val="0"/>
   </w:num>
   <w:num w:numId="5">
+    <w:abstractNumId w:val="5"/>
+  </w:num>
+  <w:num w:numId="6">
+    <w:abstractNumId w:val="1"/>
+  </w:num>
+  <w:num w:numId="7">
+    <w:abstractNumId w:val="3"/>
+  </w:num>
+  <w:num w:numId="8">
     <w:abstractNumId w:val="2"/>
   </w:num>
 </w:numbering>

</xml_diff>